<commit_message>
added verbosity -v flag to control system.out output'
</commit_message>
<xml_diff>
--- a/Documentation/Bugs.docx
+++ b/Documentation/Bugs.docx
@@ -178,7 +178,27 @@
         <w:rPr>
           <w:lang w:val="en-US"/>
         </w:rPr>
-        <w:t xml:space="preserve">24 Feb: fixed for internal neurons – that is, there’s now </w:t>
+        <w:t xml:space="preserve">24 Feb: fixed for internal neurons – that is, there’s now a message before the program crashes. </w:t>
+      </w:r>
+    </w:p>
+    <w:p>
+      <w:pPr>
+        <w:rPr>
+          <w:lang w:val="en-US"/>
+        </w:rPr>
+      </w:pPr>
+    </w:p>
+    <w:p>
+      <w:pPr>
+        <w:rPr>
+          <w:lang w:val="en-US"/>
+        </w:rPr>
+      </w:pPr>
+      <w:r>
+        <w:rPr>
+          <w:lang w:val="en-US"/>
+        </w:rPr>
+        <w:t>2: System is very verbose. Needs some flags to control</w:t>
       </w:r>
       <w:bookmarkStart w:id="0" w:name="_GoBack"/>
       <w:bookmarkEnd w:id="0"/>
@@ -186,7 +206,7 @@
         <w:rPr>
           <w:lang w:val="en-US"/>
         </w:rPr>
-        <w:t xml:space="preserve">a message before the program crashes. </w:t>
+        <w:t xml:space="preserve"> this.</w:t>
       </w:r>
     </w:p>
     <w:sectPr>

</xml_diff>

<commit_message>
added switchable debug, debug = 1 (on) or 0 (off)
</commit_message>
<xml_diff>
--- a/Documentation/Bugs.docx
+++ b/Documentation/Bugs.docx
@@ -198,16 +198,119 @@
         <w:rPr>
           <w:lang w:val="en-US"/>
         </w:rPr>
-        <w:t>2: System is very verbose. Needs some flags to control</w:t>
+        <w:t>2: System is very verbose. Needs some flags to control this.</w:t>
+      </w:r>
+    </w:p>
+    <w:p>
+      <w:pPr>
+        <w:rPr>
+          <w:lang w:val="en-US"/>
+        </w:rPr>
+      </w:pPr>
+      <w:r>
+        <w:rPr>
+          <w:lang w:val="en-US"/>
+        </w:rPr>
+        <w:t>2a: added -v flag to control verbosity.</w:t>
+      </w:r>
+      <w:r>
+        <w:rPr>
+          <w:lang w:val="en-US"/>
+        </w:rPr>
+        <w:t xml:space="preserve"> Could also do with a -debug flag to control debug settings without altering program text.</w:t>
+      </w:r>
+    </w:p>
+    <w:p>
+      <w:pPr>
+        <w:rPr>
+          <w:lang w:val="en-US"/>
+        </w:rPr>
+      </w:pPr>
+    </w:p>
+    <w:p>
+      <w:pPr>
+        <w:rPr>
+          <w:lang w:val="en-US"/>
+        </w:rPr>
+      </w:pPr>
+      <w:r>
+        <w:rPr>
+          <w:lang w:val="en-US"/>
+        </w:rPr>
+        <w:t xml:space="preserve">3: debug (public Boolean) now place in </w:t>
+      </w:r>
+      <w:proofErr w:type="spellStart"/>
+      <w:r>
+        <w:rPr>
+          <w:lang w:val="en-US"/>
+        </w:rPr>
+        <w:t>AbstractSynapse</w:t>
+      </w:r>
+      <w:proofErr w:type="spellEnd"/>
+      <w:r>
+        <w:rPr>
+          <w:lang w:val="en-US"/>
+        </w:rPr>
+        <w:t xml:space="preserve"> and in </w:t>
+      </w:r>
+      <w:proofErr w:type="spellStart"/>
+      <w:r>
+        <w:rPr>
+          <w:lang w:val="en-US"/>
+        </w:rPr>
+        <w:t>AbstractCompartment</w:t>
+      </w:r>
+      <w:proofErr w:type="spellEnd"/>
+      <w:r>
+        <w:rPr>
+          <w:lang w:val="en-US"/>
+        </w:rPr>
+        <w:t xml:space="preserve"> so can be </w:t>
+      </w:r>
+      <w:proofErr w:type="spellStart"/>
+      <w:r>
+        <w:rPr>
+          <w:lang w:val="en-US"/>
+        </w:rPr>
+        <w:t>init’d</w:t>
+      </w:r>
+      <w:proofErr w:type="spellEnd"/>
+      <w:r>
+        <w:rPr>
+          <w:lang w:val="en-US"/>
+        </w:rPr>
+        <w:t xml:space="preserve"> </w:t>
+      </w:r>
+      <w:proofErr w:type="gramStart"/>
+      <w:r>
+        <w:rPr>
+          <w:lang w:val="en-US"/>
+        </w:rPr>
+        <w:t>in  the</w:t>
+      </w:r>
+      <w:proofErr w:type="gramEnd"/>
+      <w:r>
+        <w:rPr>
+          <w:lang w:val="en-US"/>
+        </w:rPr>
+        <w:t xml:space="preserve"> Abstract constructor in  both cases. Still needs a parameter to be set up. Could have -debug “synapse”</w:t>
+      </w:r>
+      <w:proofErr w:type="gramStart"/>
+      <w:r>
+        <w:rPr>
+          <w:lang w:val="en-US"/>
+        </w:rPr>
+        <w:t>/”compartment</w:t>
+      </w:r>
+      <w:proofErr w:type="gramEnd"/>
+      <w:r>
+        <w:rPr>
+          <w:lang w:val="en-US"/>
+        </w:rPr>
+        <w:t>”/”all”  and follow this through in the constructors. Needs work.</w:t>
       </w:r>
       <w:bookmarkStart w:id="0" w:name="_GoBack"/>
       <w:bookmarkEnd w:id="0"/>
-      <w:r>
-        <w:rPr>
-          <w:lang w:val="en-US"/>
-        </w:rPr>
-        <w:t xml:space="preserve"> this.</w:t>
-      </w:r>
     </w:p>
     <w:sectPr>
       <w:pgSz w:w="11900" w:h="16840"/>

</xml_diff>